<commit_message>
add CUDA updated D-1.nb and DYPLOMA.docx
</commit_message>
<xml_diff>
--- a/DYPLOMA.docx
+++ b/DYPLOMA.docx
@@ -2967,17 +2967,6 @@
     </w:p>
     <w:p>
       <w:pPr>
-        <w:spacing w:before="240" w:after="240" w:line="600" w:lineRule="exact"/>
-        <w:jc w:val="center"/>
-        <w:rPr>
-          <w:rFonts w:ascii="Times New Roman" w:eastAsiaTheme="minorEastAsia" w:hAnsi="Times New Roman" w:cs="Times New Roman"/>
-          <w:sz w:val="28"/>
-          <w:szCs w:val="24"/>
-        </w:rPr>
-      </w:pPr>
-    </w:p>
-    <w:p>
-      <w:pPr>
         <w:spacing w:before="240" w:after="240" w:line="400" w:lineRule="exact"/>
         <w:jc w:val="center"/>
         <w:rPr>
@@ -2996,6 +2985,7 @@
           <w:sz w:val="32"/>
           <w:szCs w:val="28"/>
         </w:rPr>
+        <w:lastRenderedPageBreak/>
         <w:t>2.1 Решение для распределённой по прямоугольнику нагрузки</w:t>
       </w:r>
     </w:p>
@@ -5543,7 +5533,6 @@
           <w:rFonts w:ascii="Times New Roman" w:eastAsiaTheme="minorEastAsia" w:hAnsi="Times New Roman" w:cs="Times New Roman"/>
           <w:sz w:val="28"/>
           <w:szCs w:val="24"/>
-          <w:lang w:val="en-US"/>
         </w:rPr>
       </w:pPr>
       <m:oMath>
@@ -5575,7 +5564,6 @@
                 <w:rFonts w:ascii="Cambria Math" w:eastAsiaTheme="minorEastAsia" w:hAnsi="Cambria Math" w:cs="Times New Roman"/>
                 <w:sz w:val="32"/>
                 <w:szCs w:val="28"/>
-                <w:lang w:val="en-US"/>
               </w:rPr>
               <m:t>—</m:t>
             </m:r>
@@ -5586,9 +5574,76 @@
             <w:rFonts w:ascii="Cambria Math" w:eastAsiaTheme="minorEastAsia" w:hAnsi="Cambria Math" w:cs="Times New Roman"/>
             <w:sz w:val="32"/>
             <w:szCs w:val="28"/>
+          </w:rPr>
+          <m:t>(</m:t>
+        </m:r>
+        <m:r>
+          <w:rPr>
+            <w:rFonts w:ascii="Cambria Math" w:eastAsiaTheme="minorEastAsia" w:hAnsi="Cambria Math" w:cs="Times New Roman"/>
+            <w:sz w:val="32"/>
+            <w:szCs w:val="28"/>
             <w:lang w:val="en-US"/>
           </w:rPr>
-          <m:t>(x,y,a,b,</m:t>
+          <m:t>x</m:t>
+        </m:r>
+        <m:r>
+          <w:rPr>
+            <w:rFonts w:ascii="Cambria Math" w:eastAsiaTheme="minorEastAsia" w:hAnsi="Cambria Math" w:cs="Times New Roman"/>
+            <w:sz w:val="32"/>
+            <w:szCs w:val="28"/>
+          </w:rPr>
+          <m:t>,</m:t>
+        </m:r>
+        <m:r>
+          <w:rPr>
+            <w:rFonts w:ascii="Cambria Math" w:eastAsiaTheme="minorEastAsia" w:hAnsi="Cambria Math" w:cs="Times New Roman"/>
+            <w:sz w:val="32"/>
+            <w:szCs w:val="28"/>
+            <w:lang w:val="en-US"/>
+          </w:rPr>
+          <m:t>y</m:t>
+        </m:r>
+        <m:r>
+          <w:rPr>
+            <w:rFonts w:ascii="Cambria Math" w:eastAsiaTheme="minorEastAsia" w:hAnsi="Cambria Math" w:cs="Times New Roman"/>
+            <w:sz w:val="32"/>
+            <w:szCs w:val="28"/>
+          </w:rPr>
+          <m:t>,</m:t>
+        </m:r>
+        <m:r>
+          <w:rPr>
+            <w:rFonts w:ascii="Cambria Math" w:eastAsiaTheme="minorEastAsia" w:hAnsi="Cambria Math" w:cs="Times New Roman"/>
+            <w:sz w:val="32"/>
+            <w:szCs w:val="28"/>
+            <w:lang w:val="en-US"/>
+          </w:rPr>
+          <m:t>a</m:t>
+        </m:r>
+        <m:r>
+          <w:rPr>
+            <w:rFonts w:ascii="Cambria Math" w:eastAsiaTheme="minorEastAsia" w:hAnsi="Cambria Math" w:cs="Times New Roman"/>
+            <w:sz w:val="32"/>
+            <w:szCs w:val="28"/>
+          </w:rPr>
+          <m:t>,</m:t>
+        </m:r>
+        <m:r>
+          <w:rPr>
+            <w:rFonts w:ascii="Cambria Math" w:eastAsiaTheme="minorEastAsia" w:hAnsi="Cambria Math" w:cs="Times New Roman"/>
+            <w:sz w:val="32"/>
+            <w:szCs w:val="28"/>
+            <w:lang w:val="en-US"/>
+          </w:rPr>
+          <m:t>b</m:t>
+        </m:r>
+        <m:r>
+          <w:rPr>
+            <w:rFonts w:ascii="Cambria Math" w:eastAsiaTheme="minorEastAsia" w:hAnsi="Cambria Math" w:cs="Times New Roman"/>
+            <w:sz w:val="32"/>
+            <w:szCs w:val="28"/>
+          </w:rPr>
+          <m:t>,</m:t>
         </m:r>
         <m:sSub>
           <m:sSubPr>
@@ -5618,7 +5673,6 @@
                 <w:rFonts w:ascii="Cambria Math" w:eastAsiaTheme="minorEastAsia" w:hAnsi="Cambria Math" w:cs="Times New Roman"/>
                 <w:sz w:val="32"/>
                 <w:szCs w:val="28"/>
-                <w:lang w:val="en-US"/>
               </w:rPr>
               <m:t>0</m:t>
             </m:r>
@@ -5629,18 +5683,8 @@
             <w:rFonts w:ascii="Cambria Math" w:eastAsiaTheme="minorEastAsia" w:hAnsi="Cambria Math" w:cs="Times New Roman"/>
             <w:sz w:val="32"/>
             <w:szCs w:val="28"/>
-            <w:lang w:val="en-US"/>
           </w:rPr>
-          <m:t>)</m:t>
-        </m:r>
-        <m:r>
-          <w:rPr>
-            <w:rFonts w:ascii="Cambria Math" w:eastAsiaTheme="minorEastAsia" w:hAnsi="Cambria Math" w:cs="Times New Roman"/>
-            <w:sz w:val="32"/>
-            <w:szCs w:val="28"/>
-            <w:lang w:val="en-US"/>
-          </w:rPr>
-          <m:t>=</m:t>
+          <m:t>)=</m:t>
         </m:r>
         <m:d>
           <m:dPr>
@@ -5698,7 +5742,6 @@
                         <w:rFonts w:ascii="Cambria Math" w:eastAsiaTheme="minorEastAsia" w:hAnsi="Cambria Math" w:cs="Times New Roman"/>
                         <w:sz w:val="32"/>
                         <w:szCs w:val="28"/>
-                        <w:lang w:val="en-US"/>
                       </w:rPr>
                       <m:t>0</m:t>
                     </m:r>
@@ -5723,7 +5766,6 @@
                         <w:rFonts w:ascii="Cambria Math" w:eastAsiaTheme="minorEastAsia" w:hAnsi="Cambria Math" w:cs="Times New Roman"/>
                         <w:sz w:val="32"/>
                         <w:szCs w:val="28"/>
-                        <w:lang w:val="en-US"/>
                       </w:rPr>
                       <m:t>1-</m:t>
                     </m:r>
@@ -5744,7 +5786,6 @@
                             <w:rFonts w:ascii="Cambria Math" w:eastAsiaTheme="minorEastAsia" w:hAnsi="Cambria Math" w:cs="Times New Roman"/>
                             <w:sz w:val="32"/>
                             <w:szCs w:val="28"/>
-                            <w:lang w:val="en-US"/>
                           </w:rPr>
                           <m:t>(</m:t>
                         </m:r>
@@ -5787,7 +5828,6 @@
                             <w:rFonts w:ascii="Cambria Math" w:eastAsiaTheme="minorEastAsia" w:hAnsi="Cambria Math" w:cs="Times New Roman"/>
                             <w:sz w:val="32"/>
                             <w:szCs w:val="28"/>
-                            <w:lang w:val="en-US"/>
                           </w:rPr>
                           <m:t>)</m:t>
                         </m:r>
@@ -5798,7 +5838,6 @@
                             <w:rFonts w:ascii="Cambria Math" w:eastAsiaTheme="minorEastAsia" w:hAnsi="Cambria Math" w:cs="Times New Roman"/>
                             <w:sz w:val="32"/>
                             <w:szCs w:val="28"/>
-                            <w:lang w:val="en-US"/>
                           </w:rPr>
                           <m:t>2</m:t>
                         </m:r>
@@ -5809,7 +5848,6 @@
                         <w:rFonts w:ascii="Cambria Math" w:eastAsiaTheme="minorEastAsia" w:hAnsi="Cambria Math" w:cs="Times New Roman"/>
                         <w:sz w:val="32"/>
                         <w:szCs w:val="28"/>
-                        <w:lang w:val="en-US"/>
                       </w:rPr>
                       <m:t>-</m:t>
                     </m:r>
@@ -5830,7 +5868,6 @@
                             <w:rFonts w:ascii="Cambria Math" w:eastAsiaTheme="minorEastAsia" w:hAnsi="Cambria Math" w:cs="Times New Roman"/>
                             <w:sz w:val="32"/>
                             <w:szCs w:val="28"/>
-                            <w:lang w:val="en-US"/>
                           </w:rPr>
                           <m:t>(</m:t>
                         </m:r>
@@ -5873,7 +5910,6 @@
                             <w:rFonts w:ascii="Cambria Math" w:eastAsiaTheme="minorEastAsia" w:hAnsi="Cambria Math" w:cs="Times New Roman"/>
                             <w:sz w:val="32"/>
                             <w:szCs w:val="28"/>
-                            <w:lang w:val="en-US"/>
                           </w:rPr>
                           <m:t>)</m:t>
                         </m:r>
@@ -5884,7 +5920,6 @@
                             <w:rFonts w:ascii="Cambria Math" w:eastAsiaTheme="minorEastAsia" w:hAnsi="Cambria Math" w:cs="Times New Roman"/>
                             <w:sz w:val="32"/>
                             <w:szCs w:val="28"/>
-                            <w:lang w:val="en-US"/>
                           </w:rPr>
                           <m:t>2</m:t>
                         </m:r>
@@ -5897,7 +5932,6 @@
                     <w:rFonts w:ascii="Cambria Math" w:eastAsiaTheme="minorEastAsia" w:hAnsi="Cambria Math" w:cs="Times New Roman"/>
                     <w:sz w:val="32"/>
                     <w:szCs w:val="28"/>
-                    <w:lang w:val="en-US"/>
                   </w:rPr>
                   <m:t>,</m:t>
                 </m:r>
@@ -5918,7 +5952,6 @@
                         <w:rFonts w:ascii="Cambria Math" w:eastAsiaTheme="minorEastAsia" w:hAnsi="Cambria Math" w:cs="Times New Roman"/>
                         <w:sz w:val="32"/>
                         <w:szCs w:val="28"/>
-                        <w:lang w:val="en-US"/>
                       </w:rPr>
                       <m:t>(</m:t>
                     </m:r>
@@ -5961,7 +5994,6 @@
                         <w:rFonts w:ascii="Cambria Math" w:eastAsiaTheme="minorEastAsia" w:hAnsi="Cambria Math" w:cs="Times New Roman"/>
                         <w:sz w:val="32"/>
                         <w:szCs w:val="28"/>
-                        <w:lang w:val="en-US"/>
                       </w:rPr>
                       <m:t>)</m:t>
                     </m:r>
@@ -5972,7 +6004,6 @@
                         <w:rFonts w:ascii="Cambria Math" w:eastAsiaTheme="minorEastAsia" w:hAnsi="Cambria Math" w:cs="Times New Roman"/>
                         <w:sz w:val="32"/>
                         <w:szCs w:val="28"/>
-                        <w:lang w:val="en-US"/>
                       </w:rPr>
                       <m:t>2</m:t>
                     </m:r>
@@ -5983,7 +6014,6 @@
                     <w:rFonts w:ascii="Cambria Math" w:eastAsiaTheme="minorEastAsia" w:hAnsi="Cambria Math" w:cs="Times New Roman"/>
                     <w:sz w:val="32"/>
                     <w:szCs w:val="28"/>
-                    <w:lang w:val="en-US"/>
                   </w:rPr>
                   <m:t>+</m:t>
                 </m:r>
@@ -6004,7 +6034,6 @@
                         <w:rFonts w:ascii="Cambria Math" w:eastAsiaTheme="minorEastAsia" w:hAnsi="Cambria Math" w:cs="Times New Roman"/>
                         <w:sz w:val="32"/>
                         <w:szCs w:val="28"/>
-                        <w:lang w:val="en-US"/>
                       </w:rPr>
                       <m:t>(</m:t>
                     </m:r>
@@ -6047,7 +6076,6 @@
                         <w:rFonts w:ascii="Cambria Math" w:eastAsiaTheme="minorEastAsia" w:hAnsi="Cambria Math" w:cs="Times New Roman"/>
                         <w:sz w:val="32"/>
                         <w:szCs w:val="28"/>
-                        <w:lang w:val="en-US"/>
                       </w:rPr>
                       <m:t>)</m:t>
                     </m:r>
@@ -6058,7 +6086,6 @@
                         <w:rFonts w:ascii="Cambria Math" w:eastAsiaTheme="minorEastAsia" w:hAnsi="Cambria Math" w:cs="Times New Roman"/>
                         <w:sz w:val="32"/>
                         <w:szCs w:val="28"/>
-                        <w:lang w:val="en-US"/>
                       </w:rPr>
                       <m:t>2</m:t>
                     </m:r>
@@ -6069,18 +6096,8 @@
                     <w:rFonts w:ascii="Cambria Math" w:eastAsiaTheme="minorEastAsia" w:hAnsi="Cambria Math" w:cs="Times New Roman"/>
                     <w:sz w:val="32"/>
                     <w:szCs w:val="28"/>
-                    <w:lang w:val="en-US"/>
                   </w:rPr>
-                  <m:t>≤</m:t>
-                </m:r>
-                <m:r>
-                  <w:rPr>
-                    <w:rFonts w:ascii="Cambria Math" w:eastAsiaTheme="minorEastAsia" w:hAnsi="Cambria Math" w:cs="Times New Roman"/>
-                    <w:sz w:val="32"/>
-                    <w:szCs w:val="28"/>
-                    <w:lang w:val="en-US"/>
-                  </w:rPr>
-                  <m:t>1</m:t>
+                  <m:t>≤1</m:t>
                 </m:r>
               </m:e>
               <m:e>
@@ -6089,7 +6106,6 @@
                     <w:rFonts w:ascii="Cambria Math" w:eastAsiaTheme="minorEastAsia" w:hAnsi="Cambria Math" w:cs="Times New Roman"/>
                     <w:sz w:val="32"/>
                     <w:szCs w:val="28"/>
-                    <w:lang w:val="en-US"/>
                   </w:rPr>
                   <m:t xml:space="preserve">0, </m:t>
                 </m:r>
@@ -6110,7 +6126,6 @@
                         <w:rFonts w:ascii="Cambria Math" w:eastAsiaTheme="minorEastAsia" w:hAnsi="Cambria Math" w:cs="Times New Roman"/>
                         <w:sz w:val="32"/>
                         <w:szCs w:val="28"/>
-                        <w:lang w:val="en-US"/>
                       </w:rPr>
                       <m:t>(</m:t>
                     </m:r>
@@ -6153,7 +6168,6 @@
                         <w:rFonts w:ascii="Cambria Math" w:eastAsiaTheme="minorEastAsia" w:hAnsi="Cambria Math" w:cs="Times New Roman"/>
                         <w:sz w:val="32"/>
                         <w:szCs w:val="28"/>
-                        <w:lang w:val="en-US"/>
                       </w:rPr>
                       <m:t>)</m:t>
                     </m:r>
@@ -6164,7 +6178,6 @@
                         <w:rFonts w:ascii="Cambria Math" w:eastAsiaTheme="minorEastAsia" w:hAnsi="Cambria Math" w:cs="Times New Roman"/>
                         <w:sz w:val="32"/>
                         <w:szCs w:val="28"/>
-                        <w:lang w:val="en-US"/>
                       </w:rPr>
                       <m:t>2</m:t>
                     </m:r>
@@ -6175,7 +6188,6 @@
                     <w:rFonts w:ascii="Cambria Math" w:eastAsiaTheme="minorEastAsia" w:hAnsi="Cambria Math" w:cs="Times New Roman"/>
                     <w:sz w:val="32"/>
                     <w:szCs w:val="28"/>
-                    <w:lang w:val="en-US"/>
                   </w:rPr>
                   <m:t>+</m:t>
                 </m:r>
@@ -6196,7 +6208,6 @@
                         <w:rFonts w:ascii="Cambria Math" w:eastAsiaTheme="minorEastAsia" w:hAnsi="Cambria Math" w:cs="Times New Roman"/>
                         <w:sz w:val="32"/>
                         <w:szCs w:val="28"/>
-                        <w:lang w:val="en-US"/>
                       </w:rPr>
                       <m:t>(</m:t>
                     </m:r>
@@ -6239,7 +6250,6 @@
                         <w:rFonts w:ascii="Cambria Math" w:eastAsiaTheme="minorEastAsia" w:hAnsi="Cambria Math" w:cs="Times New Roman"/>
                         <w:sz w:val="32"/>
                         <w:szCs w:val="28"/>
-                        <w:lang w:val="en-US"/>
                       </w:rPr>
                       <m:t>)</m:t>
                     </m:r>
@@ -6250,7 +6260,6 @@
                         <w:rFonts w:ascii="Cambria Math" w:eastAsiaTheme="minorEastAsia" w:hAnsi="Cambria Math" w:cs="Times New Roman"/>
                         <w:sz w:val="32"/>
                         <w:szCs w:val="28"/>
-                        <w:lang w:val="en-US"/>
                       </w:rPr>
                       <m:t>2</m:t>
                     </m:r>
@@ -6261,18 +6270,8 @@
                     <w:rFonts w:ascii="Cambria Math" w:eastAsiaTheme="minorEastAsia" w:hAnsi="Cambria Math" w:cs="Times New Roman"/>
                     <w:sz w:val="32"/>
                     <w:szCs w:val="28"/>
-                    <w:lang w:val="en-US"/>
                   </w:rPr>
-                  <m:t>&gt;</m:t>
-                </m:r>
-                <m:r>
-                  <w:rPr>
-                    <w:rFonts w:ascii="Cambria Math" w:eastAsiaTheme="minorEastAsia" w:hAnsi="Cambria Math" w:cs="Times New Roman"/>
-                    <w:sz w:val="32"/>
-                    <w:szCs w:val="28"/>
-                    <w:lang w:val="en-US"/>
-                  </w:rPr>
-                  <m:t xml:space="preserve">1 </m:t>
+                  <m:t xml:space="preserve">&gt;1 </m:t>
                 </m:r>
               </m:e>
             </m:eqArr>
@@ -6284,7 +6283,6 @@
           <w:rFonts w:ascii="Times New Roman" w:eastAsiaTheme="minorEastAsia" w:hAnsi="Times New Roman" w:cs="Times New Roman"/>
           <w:sz w:val="28"/>
           <w:szCs w:val="24"/>
-          <w:lang w:val="en-US"/>
         </w:rPr>
         <w:t xml:space="preserve"> </w:t>
       </w:r>
@@ -6303,6 +6301,7 @@
       <w:r>
         <w:rPr>
           <w:rFonts w:ascii="Times New Roman" w:eastAsiaTheme="minorEastAsia" w:hAnsi="Times New Roman" w:cs="Times New Roman"/>
+          <w:noProof/>
           <w:sz w:val="28"/>
           <w:szCs w:val="24"/>
           <w:lang w:val="en-US"/>
@@ -6759,7 +6758,6 @@
           <w:rFonts w:ascii="Times New Roman" w:eastAsiaTheme="minorEastAsia" w:hAnsi="Times New Roman" w:cs="Times New Roman"/>
           <w:sz w:val="28"/>
           <w:szCs w:val="28"/>
-          <w:lang w:val="en-US"/>
         </w:rPr>
       </w:pPr>
       <w:r>
@@ -7027,6 +7025,7 @@
       <w:r>
         <w:rPr>
           <w:rFonts w:ascii="Times New Roman" w:eastAsiaTheme="minorEastAsia" w:hAnsi="Times New Roman" w:cs="Times New Roman"/>
+          <w:noProof/>
           <w:sz w:val="28"/>
           <w:szCs w:val="24"/>
           <w:lang w:val="en-US"/>
@@ -7119,6 +7118,7 @@
       <w:r>
         <w:rPr>
           <w:rFonts w:ascii="Times New Roman" w:eastAsiaTheme="minorEastAsia" w:hAnsi="Times New Roman" w:cs="Times New Roman"/>
+          <w:noProof/>
           <w:sz w:val="28"/>
           <w:szCs w:val="24"/>
         </w:rPr>
@@ -7177,15 +7177,7 @@
           <w:szCs w:val="24"/>
         </w:rPr>
         <w:lastRenderedPageBreak/>
-        <w:t xml:space="preserve">Рисунок 2.3 </w:t>
-      </w:r>
-      <w:r>
-        <w:rPr>
-          <w:rFonts w:ascii="Times New Roman" w:eastAsiaTheme="minorEastAsia" w:hAnsi="Times New Roman" w:cs="Times New Roman"/>
-          <w:sz w:val="28"/>
-          <w:szCs w:val="24"/>
-        </w:rPr>
-        <w:t xml:space="preserve">Дискретизация функции поверхностного распределения при </w:t>
+        <w:t xml:space="preserve">Рисунок 2.3 Дискретизация функции поверхностного распределения при </w:t>
       </w:r>
       <w:r>
         <w:rPr>
@@ -8027,6 +8019,9 @@
             <m:t xml:space="preserve">                                                                 Ax=B,                                                             </m:t>
           </m:r>
           <m:r>
+            <m:rPr>
+              <m:sty m:val="p"/>
+            </m:rPr>
             <w:rPr>
               <w:rFonts w:ascii="Times New Roman" w:eastAsiaTheme="minorEastAsia" w:hAnsi="Times New Roman" w:cs="Times New Roman"/>
               <w:sz w:val="28"/>
@@ -8190,15 +8185,318 @@
     </w:p>
     <w:p>
       <w:pPr>
+        <w:ind w:firstLine="708"/>
+        <w:jc w:val="center"/>
+        <w:rPr>
+          <w:rFonts w:ascii="Times New Roman" w:eastAsiaTheme="minorEastAsia" w:hAnsi="Times New Roman" w:cs="Times New Roman"/>
+          <w:sz w:val="28"/>
+          <w:szCs w:val="28"/>
+        </w:rPr>
+      </w:pPr>
+      <w:r>
+        <w:rPr>
+          <w:rFonts w:ascii="Times New Roman" w:eastAsiaTheme="minorEastAsia" w:hAnsi="Times New Roman" w:cs="Times New Roman"/>
+          <w:sz w:val="28"/>
+          <w:szCs w:val="28"/>
+        </w:rPr>
+        <w:drawing>
+          <wp:inline distT="0" distB="0" distL="0" distR="0" wp14:anchorId="57E3A2A5" wp14:editId="7BE22097">
+            <wp:extent cx="4154893" cy="3399183"/>
+            <wp:effectExtent l="0" t="0" r="0" b="0"/>
+            <wp:docPr id="4" name="Рисунок 4"/>
+            <wp:cNvGraphicFramePr>
+              <a:graphicFrameLocks xmlns:a="http://schemas.openxmlformats.org/drawingml/2006/main" noChangeAspect="1"/>
+            </wp:cNvGraphicFramePr>
+            <a:graphic xmlns:a="http://schemas.openxmlformats.org/drawingml/2006/main">
+              <a:graphicData uri="http://schemas.openxmlformats.org/drawingml/2006/picture">
+                <pic:pic xmlns:pic="http://schemas.openxmlformats.org/drawingml/2006/picture">
+                  <pic:nvPicPr>
+                    <pic:cNvPr id="1" name=""/>
+                    <pic:cNvPicPr/>
+                  </pic:nvPicPr>
+                  <pic:blipFill>
+                    <a:blip r:embed="rId11"/>
+                    <a:stretch>
+                      <a:fillRect/>
+                    </a:stretch>
+                  </pic:blipFill>
+                  <pic:spPr>
+                    <a:xfrm>
+                      <a:off x="0" y="0"/>
+                      <a:ext cx="4173727" cy="3414592"/>
+                    </a:xfrm>
+                    <a:prstGeom prst="rect">
+                      <a:avLst/>
+                    </a:prstGeom>
+                  </pic:spPr>
+                </pic:pic>
+              </a:graphicData>
+            </a:graphic>
+          </wp:inline>
+        </w:drawing>
+      </w:r>
+    </w:p>
+    <w:p>
+      <w:pPr>
+        <w:ind w:firstLine="708"/>
+        <w:jc w:val="center"/>
+        <w:rPr>
+          <w:rFonts w:ascii="Times New Roman" w:eastAsiaTheme="minorEastAsia" w:hAnsi="Times New Roman" w:cs="Times New Roman"/>
+          <w:i/>
+          <w:iCs/>
+          <w:sz w:val="28"/>
+          <w:szCs w:val="28"/>
+        </w:rPr>
+      </w:pPr>
+      <w:r>
+        <w:rPr>
+          <w:rFonts w:ascii="Times New Roman" w:eastAsiaTheme="minorEastAsia" w:hAnsi="Times New Roman" w:cs="Times New Roman"/>
+          <w:sz w:val="28"/>
+          <w:szCs w:val="28"/>
+        </w:rPr>
+        <w:t xml:space="preserve">Рисунок 2.4 Распределение напряжений для </w:t>
+      </w:r>
+      <w:r>
+        <w:rPr>
+          <w:rFonts w:ascii="Times New Roman" w:eastAsiaTheme="minorEastAsia" w:hAnsi="Times New Roman" w:cs="Times New Roman"/>
+          <w:i/>
+          <w:iCs/>
+          <w:sz w:val="28"/>
+          <w:szCs w:val="28"/>
+          <w:lang w:val="en-US"/>
+        </w:rPr>
+        <w:t>n</w:t>
+      </w:r>
+      <w:r>
+        <w:rPr>
+          <w:rFonts w:ascii="Times New Roman" w:eastAsiaTheme="minorEastAsia" w:hAnsi="Times New Roman" w:cs="Times New Roman"/>
+          <w:i/>
+          <w:iCs/>
+          <w:sz w:val="28"/>
+          <w:szCs w:val="28"/>
+        </w:rPr>
+        <w:t xml:space="preserve"> = 40</w:t>
+      </w:r>
+    </w:p>
+    <w:p>
+      <w:pPr>
+        <w:ind w:firstLine="708"/>
+        <w:jc w:val="center"/>
+        <w:rPr>
+          <w:rFonts w:ascii="Times New Roman" w:eastAsiaTheme="minorEastAsia" w:hAnsi="Times New Roman" w:cs="Times New Roman"/>
+          <w:b/>
+          <w:bCs/>
+          <w:sz w:val="32"/>
+          <w:szCs w:val="32"/>
+        </w:rPr>
+      </w:pPr>
+      <w:r>
+        <w:rPr>
+          <w:rFonts w:ascii="Times New Roman" w:eastAsiaTheme="minorEastAsia" w:hAnsi="Times New Roman" w:cs="Times New Roman"/>
+          <w:b/>
+          <w:bCs/>
+          <w:sz w:val="32"/>
+          <w:szCs w:val="32"/>
+          <w:lang w:val="en-US"/>
+        </w:rPr>
+        <w:lastRenderedPageBreak/>
+        <w:t>2.4</w:t>
+      </w:r>
+      <w:r>
+        <w:rPr>
+          <w:rFonts w:ascii="Times New Roman" w:eastAsiaTheme="minorEastAsia" w:hAnsi="Times New Roman" w:cs="Times New Roman"/>
+          <w:b/>
+          <w:bCs/>
+          <w:sz w:val="32"/>
+          <w:szCs w:val="32"/>
+        </w:rPr>
+        <w:t xml:space="preserve"> Расчёт фиктивных усилий</w:t>
+      </w:r>
+    </w:p>
+    <w:p>
+      <w:pPr>
+        <w:ind w:firstLine="708"/>
+        <w:jc w:val="both"/>
+        <w:rPr>
+          <w:rFonts w:ascii="Times New Roman" w:eastAsiaTheme="minorEastAsia" w:hAnsi="Times New Roman" w:cs="Times New Roman"/>
+          <w:sz w:val="28"/>
+          <w:szCs w:val="28"/>
+        </w:rPr>
+      </w:pPr>
+      <w:r>
+        <w:rPr>
+          <w:rFonts w:ascii="Times New Roman" w:eastAsiaTheme="minorEastAsia" w:hAnsi="Times New Roman" w:cs="Times New Roman"/>
+          <w:sz w:val="28"/>
+          <w:szCs w:val="28"/>
+        </w:rPr>
+        <w:t xml:space="preserve">Проведём расчёт фиктивных усилий для того, чтобы убедиться, что полученные значения потенциала верны. Подставим полученные значения потенциала в функцию </w:t>
+      </w:r>
+      <m:oMath>
+        <m:r>
+          <w:rPr>
+            <w:rFonts w:ascii="Cambria Math" w:eastAsiaTheme="minorEastAsia" w:hAnsi="Cambria Math" w:cs="Times New Roman"/>
+            <w:sz w:val="28"/>
+            <w:szCs w:val="28"/>
+          </w:rPr>
+          <m:t>p</m:t>
+        </m:r>
+        <m:d>
+          <m:dPr>
+            <m:ctrlPr>
+              <w:rPr>
+                <w:rFonts w:ascii="Cambria Math" w:eastAsiaTheme="minorEastAsia" w:hAnsi="Cambria Math" w:cs="Times New Roman"/>
+                <w:i/>
+                <w:sz w:val="28"/>
+                <w:szCs w:val="28"/>
+              </w:rPr>
+            </m:ctrlPr>
+          </m:dPr>
+          <m:e>
+            <m:r>
+              <w:rPr>
+                <w:rFonts w:ascii="Cambria Math" w:eastAsiaTheme="minorEastAsia" w:hAnsi="Cambria Math" w:cs="Times New Roman"/>
+                <w:sz w:val="28"/>
+                <w:szCs w:val="28"/>
+              </w:rPr>
+              <m:t>x,y,</m:t>
+            </m:r>
+            <m:r>
+              <w:rPr>
+                <w:rFonts w:ascii="Cambria Math" w:eastAsiaTheme="minorEastAsia" w:hAnsi="Cambria Math" w:cs="Times New Roman"/>
+                <w:sz w:val="28"/>
+                <w:szCs w:val="28"/>
+                <w:lang w:val="en-US"/>
+              </w:rPr>
+              <m:t>z</m:t>
+            </m:r>
+            <m:r>
+              <w:rPr>
+                <w:rFonts w:ascii="Cambria Math" w:eastAsiaTheme="minorEastAsia" w:hAnsi="Cambria Math" w:cs="Times New Roman"/>
+                <w:sz w:val="28"/>
+                <w:szCs w:val="28"/>
+              </w:rPr>
+              <m:t>,</m:t>
+            </m:r>
+            <m:r>
+              <w:rPr>
+                <w:rFonts w:ascii="Cambria Math" w:eastAsiaTheme="minorEastAsia" w:hAnsi="Cambria Math" w:cs="Times New Roman"/>
+                <w:sz w:val="28"/>
+                <w:szCs w:val="28"/>
+                <w:lang w:val="en-US"/>
+              </w:rPr>
+              <m:t>a</m:t>
+            </m:r>
+            <m:r>
+              <w:rPr>
+                <w:rFonts w:ascii="Cambria Math" w:eastAsiaTheme="minorEastAsia" w:hAnsi="Cambria Math" w:cs="Times New Roman"/>
+                <w:sz w:val="28"/>
+                <w:szCs w:val="28"/>
+              </w:rPr>
+              <m:t>,</m:t>
+            </m:r>
+            <m:r>
+              <w:rPr>
+                <w:rFonts w:ascii="Cambria Math" w:eastAsiaTheme="minorEastAsia" w:hAnsi="Cambria Math" w:cs="Times New Roman"/>
+                <w:sz w:val="28"/>
+                <w:szCs w:val="28"/>
+                <w:lang w:val="en-US"/>
+              </w:rPr>
+              <m:t>b</m:t>
+            </m:r>
+          </m:e>
+        </m:d>
+      </m:oMath>
+      <w:r>
+        <w:rPr>
+          <w:rFonts w:ascii="Times New Roman" w:eastAsiaTheme="minorEastAsia" w:hAnsi="Times New Roman" w:cs="Times New Roman"/>
+          <w:sz w:val="28"/>
+          <w:szCs w:val="28"/>
+        </w:rPr>
+        <w:t>, найдём её значение в каждом узле граничных элементов и построим график полученных данных</w:t>
+      </w:r>
+      <w:r>
+        <w:rPr>
+          <w:rFonts w:ascii="Times New Roman" w:eastAsiaTheme="minorEastAsia" w:hAnsi="Times New Roman" w:cs="Times New Roman"/>
+          <w:sz w:val="28"/>
+          <w:szCs w:val="28"/>
+        </w:rPr>
+        <w:t>.</w:t>
+      </w:r>
+    </w:p>
+    <w:p>
+      <w:pPr>
         <w:spacing w:before="240" w:after="240" w:line="240" w:lineRule="auto"/>
         <w:ind w:firstLine="708"/>
-        <w:jc w:val="both"/>
+        <w:jc w:val="center"/>
         <w:rPr>
           <w:rFonts w:ascii="Times New Roman" w:eastAsiaTheme="minorEastAsia" w:hAnsi="Times New Roman" w:cs="Times New Roman"/>
           <w:sz w:val="28"/>
           <w:szCs w:val="24"/>
         </w:rPr>
       </w:pPr>
+      <w:r>
+        <w:rPr>
+          <w:rFonts w:ascii="Times New Roman" w:eastAsiaTheme="minorEastAsia" w:hAnsi="Times New Roman" w:cs="Times New Roman"/>
+          <w:sz w:val="28"/>
+          <w:szCs w:val="24"/>
+        </w:rPr>
+        <w:drawing>
+          <wp:inline distT="0" distB="0" distL="0" distR="0" wp14:anchorId="350E298A" wp14:editId="6F040190">
+            <wp:extent cx="4753673" cy="3856008"/>
+            <wp:effectExtent l="0" t="0" r="8890" b="0"/>
+            <wp:docPr id="6" name="Рисунок 6"/>
+            <wp:cNvGraphicFramePr>
+              <a:graphicFrameLocks xmlns:a="http://schemas.openxmlformats.org/drawingml/2006/main" noChangeAspect="1"/>
+            </wp:cNvGraphicFramePr>
+            <a:graphic xmlns:a="http://schemas.openxmlformats.org/drawingml/2006/main">
+              <a:graphicData uri="http://schemas.openxmlformats.org/drawingml/2006/picture">
+                <pic:pic xmlns:pic="http://schemas.openxmlformats.org/drawingml/2006/picture">
+                  <pic:nvPicPr>
+                    <pic:cNvPr id="1" name=""/>
+                    <pic:cNvPicPr/>
+                  </pic:nvPicPr>
+                  <pic:blipFill>
+                    <a:blip r:embed="rId12"/>
+                    <a:stretch>
+                      <a:fillRect/>
+                    </a:stretch>
+                  </pic:blipFill>
+                  <pic:spPr>
+                    <a:xfrm>
+                      <a:off x="0" y="0"/>
+                      <a:ext cx="4780180" cy="3877510"/>
+                    </a:xfrm>
+                    <a:prstGeom prst="rect">
+                      <a:avLst/>
+                    </a:prstGeom>
+                  </pic:spPr>
+                </pic:pic>
+              </a:graphicData>
+            </a:graphic>
+          </wp:inline>
+        </w:drawing>
+      </w:r>
+    </w:p>
+    <w:p>
+      <w:pPr>
+        <w:spacing w:before="240" w:after="240" w:line="240" w:lineRule="auto"/>
+        <w:ind w:firstLine="708"/>
+        <w:jc w:val="center"/>
+        <w:rPr>
+          <w:rFonts w:ascii="Times New Roman" w:eastAsiaTheme="minorEastAsia" w:hAnsi="Times New Roman" w:cs="Times New Roman"/>
+          <w:sz w:val="28"/>
+          <w:szCs w:val="24"/>
+          <w:lang w:val="en-US"/>
+        </w:rPr>
+      </w:pPr>
+      <w:r>
+        <w:rPr>
+          <w:rFonts w:ascii="Times New Roman" w:eastAsiaTheme="minorEastAsia" w:hAnsi="Times New Roman" w:cs="Times New Roman"/>
+          <w:sz w:val="28"/>
+          <w:szCs w:val="24"/>
+        </w:rPr>
+        <w:t>Рисунок 2.5 Распределение фиктивных усилий</w:t>
+      </w:r>
     </w:p>
     <w:sectPr>
       <w:pgSz w:w="11906" w:h="16838"/>

</xml_diff>